<commit_message>
Refactor JS tutorial and add project-1 requirements
</commit_message>
<xml_diff>
--- a/java-with-automation/project-1/ERS_Requirements.docx
+++ b/java-with-automation/project-1/ERS_Requirements.docx
@@ -444,15 +444,15 @@
         <w:t>shall</w:t>
       </w:r>
       <w:r>
-        <w:t xml:space="preserve"> use</w:t>
-      </w:r>
-      <w:r>
-        <w:t xml:space="preserve"> JDBC to connect to a</w:t>
-      </w:r>
-      <w:r>
         <w:t xml:space="preserve"> </w:t>
       </w:r>
       <w:r>
+        <w:t>connect to a</w:t>
+      </w:r>
+      <w:r>
+        <w:t xml:space="preserve"> </w:t>
+      </w:r>
+      <w:r>
         <w:t>MariaDB</w:t>
       </w:r>
       <w:r>
@@ -462,6 +462,9 @@
         <w:t xml:space="preserve">database. </w:t>
       </w:r>
       <w:r>
+        <w:t xml:space="preserve">Instead of utilizing JDBC, you should be utilizing Hibernate to perform database operations. </w:t>
+      </w:r>
+      <w:r>
         <w:t xml:space="preserve">The middle tier </w:t>
       </w:r>
       <w:r>
@@ -476,7 +479,7 @@
       </w:r>
       <w:proofErr w:type="spellEnd"/>
       <w:r>
-        <w:t xml:space="preserve"> technology for dynamic Web application development.</w:t>
+        <w:t xml:space="preserve"> technology.</w:t>
       </w:r>
       <w:r>
         <w:t xml:space="preserve"> The front</w:t>
@@ -485,13 +488,37 @@
         <w:t>-</w:t>
       </w:r>
       <w:r>
-        <w:t xml:space="preserve">end view can use JavaScript </w:t>
-      </w:r>
-      <w:r>
-        <w:t xml:space="preserve">or Angular to make a single page application that uses AJAX to call server-side components. </w:t>
-      </w:r>
-      <w:r>
-        <w:t>Passwords shall be encrypted in Java and securely stored in the database.</w:t>
+        <w:t>end view can use</w:t>
+      </w:r>
+      <w:r>
+        <w:t xml:space="preserve"> vanilla</w:t>
+      </w:r>
+      <w:r>
+        <w:t xml:space="preserve"> JavaScript</w:t>
+      </w:r>
+      <w:r>
+        <w:t xml:space="preserve"> (multi-page application)</w:t>
+      </w:r>
+      <w:r>
+        <w:t xml:space="preserve"> </w:t>
+      </w:r>
+      <w:r>
+        <w:t xml:space="preserve">or Angular </w:t>
+      </w:r>
+      <w:r>
+        <w:t xml:space="preserve">(single page application) </w:t>
+      </w:r>
+      <w:r>
+        <w:t xml:space="preserve">that uses AJAX to call server-side components. </w:t>
+      </w:r>
+      <w:r>
+        <w:t xml:space="preserve">Passwords shall be </w:t>
+      </w:r>
+      <w:r>
+        <w:t xml:space="preserve">hashed </w:t>
+      </w:r>
+      <w:r>
+        <w:t>and securely stored in the database.</w:t>
       </w:r>
       <w:r>
         <w:t xml:space="preserve"> Users can upload a document or image of their receipt when submitting reimbursements.</w:t>

</xml_diff>